<commit_message>
create Program thinking solution
completed Problem 2
created new solution for coding thinking like a programmer code
</commit_message>
<xml_diff>
--- a/Problem One.docx
+++ b/Problem One.docx
@@ -162,18 +162,36 @@
     </w:p>
     <w:p>
       <w:r>
-        <w:t>PROMPT: Enter the conversion rate: (read)</w:t>
-      </w:r>
-    </w:p>
-    <w:p>
-      <w:r>
-        <w:t xml:space="preserve">PROMPT: Enter the </w:t>
-      </w:r>
-      <w:r>
-        <w:t>audience size</w:t>
-      </w:r>
-      <w:r>
-        <w:t>: (read)</w:t>
+        <w:t xml:space="preserve">PROMPT: Enter the conversion rate: </w:t>
+      </w:r>
+    </w:p>
+    <w:p>
+      <w:r>
+        <w:t xml:space="preserve">SET </w:t>
+      </w:r>
+      <w:proofErr w:type="spellStart"/>
+      <w:r>
+        <w:t>conversionRate</w:t>
+      </w:r>
+      <w:proofErr w:type="spellEnd"/>
+      <w:r>
+        <w:t xml:space="preserve"> (read)</w:t>
+      </w:r>
+    </w:p>
+    <w:p>
+      <w:r>
+        <w:t>PROMPT: Enter the audience size: (read</w:t>
+      </w:r>
+      <w:r>
+        <w:t xml:space="preserve"> </w:t>
+      </w:r>
+      <w:proofErr w:type="spellStart"/>
+      <w:r>
+        <w:t>audienceSize</w:t>
+      </w:r>
+      <w:proofErr w:type="spellEnd"/>
+      <w:r>
+        <w:t>)</w:t>
       </w:r>
     </w:p>
     <w:p>
@@ -182,72 +200,38 @@
       </w:r>
     </w:p>
     <w:p>
-      <w:pPr>
-        <w:rPr>
-          <w:lang w:val="fr-FR"/>
-        </w:rPr>
-      </w:pPr>
       <w:proofErr w:type="gramStart"/>
       <w:r>
-        <w:rPr>
-          <w:lang w:val="fr-FR"/>
-        </w:rPr>
         <w:t>CALCULATE</w:t>
       </w:r>
       <w:r>
-        <w:rPr>
-          <w:lang w:val="fr-FR"/>
-        </w:rPr>
         <w:t xml:space="preserve">  </w:t>
       </w:r>
       <w:proofErr w:type="spellStart"/>
       <w:r>
-        <w:rPr>
-          <w:lang w:val="fr-FR"/>
-        </w:rPr>
         <w:t>numberOfConversions</w:t>
       </w:r>
       <w:proofErr w:type="spellEnd"/>
       <w:proofErr w:type="gramEnd"/>
       <w:r>
-        <w:rPr>
-          <w:lang w:val="fr-FR"/>
-        </w:rPr>
         <w:t xml:space="preserve"> = </w:t>
       </w:r>
       <w:proofErr w:type="spellStart"/>
       <w:r>
-        <w:rPr>
-          <w:lang w:val="fr-FR"/>
-        </w:rPr>
         <w:t>conversionRate</w:t>
       </w:r>
       <w:proofErr w:type="spellEnd"/>
       <w:r>
-        <w:rPr>
-          <w:lang w:val="fr-FR"/>
-        </w:rPr>
         <w:t xml:space="preserve"> * </w:t>
       </w:r>
       <w:proofErr w:type="spellStart"/>
       <w:r>
-        <w:rPr>
-          <w:lang w:val="fr-FR"/>
-        </w:rPr>
         <w:t>audienceSize</w:t>
       </w:r>
       <w:proofErr w:type="spellEnd"/>
     </w:p>
     <w:p>
-      <w:pPr>
-        <w:rPr>
-          <w:lang w:val="fr-FR"/>
-        </w:rPr>
-      </w:pPr>
-      <w:r>
-        <w:rPr>
-          <w:lang w:val="fr-FR"/>
-        </w:rPr>
+      <w:r>
         <w:t>//output</w:t>
       </w:r>
     </w:p>
@@ -285,17 +269,53 @@
       </w:r>
       <w:r>
         <w:br/>
-        <w:t>implementing a new automated inventory system. They estimate that the new system will reduce</w:t>
-      </w:r>
-      <w:r>
+        <w:t xml:space="preserve">implementing a new automated inventory system. They estimate that the new system will </w:t>
+      </w:r>
+      <w:r>
+        <w:rPr>
+          <w:highlight w:val="yellow"/>
+        </w:rPr>
+        <w:t>reduce</w:t>
+      </w:r>
+      <w:r>
+        <w:rPr>
+          <w:highlight w:val="yellow"/>
+        </w:rPr>
         <w:br/>
-        <w:t>inventory management costs by 15%. Develop a program that will calculate the amount of cost savings</w:t>
-      </w:r>
-      <w:r>
+        <w:t>inventory management costs</w:t>
+      </w:r>
+      <w:r>
+        <w:t xml:space="preserve"> by </w:t>
+      </w:r>
+      <w:r>
+        <w:rPr>
+          <w:highlight w:val="yellow"/>
+        </w:rPr>
+        <w:t>15%</w:t>
+      </w:r>
+      <w:r>
+        <w:t xml:space="preserve">. Develop a program that </w:t>
+      </w:r>
+      <w:r>
+        <w:rPr>
+          <w:highlight w:val="yellow"/>
+        </w:rPr>
+        <w:t>will calculate the amount of cost savings</w:t>
+      </w:r>
+      <w:r>
+        <w:rPr>
+          <w:highlight w:val="yellow"/>
+        </w:rPr>
         <w:t xml:space="preserve"> </w:t>
       </w:r>
       <w:r>
-        <w:t>achieved by implementing the automated inventory system, aiding the HR department in evaluating the</w:t>
+        <w:rPr>
+          <w:highlight w:val="yellow"/>
+        </w:rPr>
+        <w:t>achieved</w:t>
+      </w:r>
+      <w:r>
+        <w:t xml:space="preserve"> by implementing the automated inventory system, aiding the HR department in evaluating the</w:t>
       </w:r>
       <w:r>
         <w:t xml:space="preserve"> </w:t>
@@ -314,6 +334,9 @@
       <w:r>
         <w:br/>
       </w:r>
+      <w:r>
+        <w:t>Develop a program that will calculate the amount of cost savings achieved on the inventory management costs given a specific savings percentage.</w:t>
+      </w:r>
     </w:p>
     <w:p>
       <w:r>
@@ -325,9 +348,115 @@
     </w:p>
     <w:p>
       <w:r>
+        <w:t>Inputs (percentage Savings, cost of inventory) -&gt; calculate cost savings -&gt;outputs (cost savings)</w:t>
+      </w:r>
+    </w:p>
+    <w:p>
+      <w:r>
+        <w:t>Formula: cost savings = cost of inventory * (percent savings / 100)</w:t>
+      </w:r>
+    </w:p>
+    <w:p/>
+    <w:p>
+      <w:r>
         <w:t>Detailed Steps</w:t>
       </w:r>
     </w:p>
+    <w:p>
+      <w:r>
+        <w:t>//declare program storage</w:t>
+      </w:r>
+    </w:p>
+    <w:p>
+      <w:r>
+        <w:t xml:space="preserve">DECLARE </w:t>
+      </w:r>
+      <w:proofErr w:type="spellStart"/>
+      <w:r>
+        <w:t>costOfInventory</w:t>
+      </w:r>
+      <w:proofErr w:type="spellEnd"/>
+      <w:r>
+        <w:t xml:space="preserve"> as Float</w:t>
+      </w:r>
+    </w:p>
+    <w:p>
+      <w:r>
+        <w:t xml:space="preserve">DELCARE </w:t>
+      </w:r>
+      <w:proofErr w:type="spellStart"/>
+      <w:r>
+        <w:t>percentageSavings</w:t>
+      </w:r>
+      <w:proofErr w:type="spellEnd"/>
+      <w:r>
+        <w:t xml:space="preserve"> as Integer</w:t>
+      </w:r>
+    </w:p>
+    <w:p>
+      <w:r>
+        <w:t xml:space="preserve">DELCARE </w:t>
+      </w:r>
+      <w:proofErr w:type="spellStart"/>
+      <w:r>
+        <w:t>costSavings</w:t>
+      </w:r>
+      <w:proofErr w:type="spellEnd"/>
+      <w:r>
+        <w:t xml:space="preserve"> as </w:t>
+      </w:r>
+      <w:r>
+        <w:t>Float</w:t>
+      </w:r>
+    </w:p>
+    <w:p>
+      <w:r>
+        <w:t>//inputs</w:t>
+      </w:r>
+    </w:p>
+    <w:p>
+      <w:r>
+        <w:t>PROMPT: Enter the cost of inventory(read)</w:t>
+      </w:r>
+    </w:p>
+    <w:p>
+      <w:r>
+        <w:t xml:space="preserve">PROMPT: Enter </w:t>
+      </w:r>
+      <w:proofErr w:type="gramStart"/>
+      <w:r>
+        <w:t>the  savings</w:t>
+      </w:r>
+      <w:proofErr w:type="gramEnd"/>
+      <w:r>
+        <w:t xml:space="preserve"> percentage: (read)</w:t>
+      </w:r>
+    </w:p>
+    <w:p>
+      <w:r>
+        <w:t>//processing</w:t>
+      </w:r>
+    </w:p>
+    <w:p>
+      <w:r>
+        <w:t xml:space="preserve"> CALCULATE </w:t>
+      </w:r>
+      <w:r>
+        <w:t>cost savings = cost of inventory * (percent savings / 100)</w:t>
+      </w:r>
+    </w:p>
+    <w:p>
+      <w:r>
+        <w:t>//output</w:t>
+      </w:r>
+    </w:p>
+    <w:p>
+      <w:r>
+        <w:t xml:space="preserve">PRINT Cost savings  </w:t>
+      </w:r>
+    </w:p>
+    <w:p/>
+    <w:p/>
     <w:sectPr>
       <w:pgSz w:w="12240" w:h="15840"/>
       <w:pgMar w:top="1440" w:right="1440" w:bottom="1440" w:left="1440" w:header="708" w:footer="708" w:gutter="0"/>
@@ -738,6 +867,7 @@
   <w:style w:type="paragraph" w:default="1" w:styleId="Normal">
     <w:name w:val="Normal"/>
     <w:qFormat/>
+    <w:rsid w:val="004A0CE2"/>
   </w:style>
   <w:style w:type="paragraph" w:styleId="Heading1">
     <w:name w:val="heading 1"/>
@@ -941,6 +1071,7 @@
   <w:style w:type="character" w:default="1" w:styleId="DefaultParagraphFont">
     <w:name w:val="Default Paragraph Font"/>
     <w:uiPriority w:val="1"/>
+    <w:semiHidden/>
     <w:unhideWhenUsed/>
   </w:style>
   <w:style w:type="table" w:default="1" w:styleId="TableNormal">

</xml_diff>